<commit_message>
segundo commit analisis del problema
</commit_message>
<xml_diff>
--- a/planteamiento y razonamiento del problema.docx
+++ b/planteamiento y razonamiento del problema.docx
@@ -3,6 +3,69 @@
 <w:document xmlns:wpc="http://schemas.microsoft.com/office/word/2010/wordprocessingCanvas" xmlns:mc="http://schemas.openxmlformats.org/markup-compatibility/2006" xmlns:o="urn:schemas-microsoft-com:office:office" xmlns:r="http://schemas.openxmlformats.org/officeDocument/2006/relationships" xmlns:m="http://schemas.openxmlformats.org/officeDocument/2006/math" xmlns:v="urn:schemas-microsoft-com:vml" xmlns:wp14="http://schemas.microsoft.com/office/word/2010/wordprocessingDrawing" xmlns:wp="http://schemas.openxmlformats.org/drawingml/2006/wordprocessingDrawing" xmlns:w10="urn:schemas-microsoft-com:office:word" xmlns:w="http://schemas.openxmlformats.org/wordprocessingml/2006/main" xmlns:w14="http://schemas.microsoft.com/office/word/2010/wordml" xmlns:w15="http://schemas.microsoft.com/office/word/2012/wordml" xmlns:wpg="http://schemas.microsoft.com/office/word/2010/wordprocessingGroup" xmlns:wpi="http://schemas.microsoft.com/office/word/2010/wordprocessingInk" xmlns:wne="http://schemas.microsoft.com/office/word/2006/wordml" xmlns:wps="http://schemas.microsoft.com/office/word/2010/wordprocessingShape" mc:Ignorable="w14 w15 wp14">
   <w:body>
     <w:p>
+      <w:r>
+        <w:t>Análisis del problema:</w:t>
+      </w:r>
+    </w:p>
+    <w:p/>
+    <w:p>
+      <w:r>
+        <w:rPr>
+          <w:noProof/>
+          <w:lang w:eastAsia="es-CO"/>
+        </w:rPr>
+        <w:drawing>
+          <wp:inline distT="0" distB="0" distL="0" distR="0">
+            <wp:extent cx="2437773" cy="4343693"/>
+            <wp:effectExtent l="0" t="317" r="317" b="318"/>
+            <wp:docPr id="1" name="Imagen 1" descr="C:\Users\Usuario\Downloads\WhatsApp Image 2020-10-17 at 2.32.30 PM.jpeg"/>
+            <wp:cNvGraphicFramePr>
+              <a:graphicFrameLocks xmlns:a="http://schemas.openxmlformats.org/drawingml/2006/main" noChangeAspect="1"/>
+            </wp:cNvGraphicFramePr>
+            <a:graphic xmlns:a="http://schemas.openxmlformats.org/drawingml/2006/main">
+              <a:graphicData uri="http://schemas.openxmlformats.org/drawingml/2006/picture">
+                <pic:pic xmlns:pic="http://schemas.openxmlformats.org/drawingml/2006/picture">
+                  <pic:nvPicPr>
+                    <pic:cNvPr id="0" name="Picture 1" descr="C:\Users\Usuario\Downloads\WhatsApp Image 2020-10-17 at 2.32.30 PM.jpeg"/>
+                    <pic:cNvPicPr>
+                      <a:picLocks noChangeAspect="1" noChangeArrowheads="1"/>
+                    </pic:cNvPicPr>
+                  </pic:nvPicPr>
+                  <pic:blipFill>
+                    <a:blip r:embed="rId4" cstate="print">
+                      <a:extLst>
+                        <a:ext uri="{28A0092B-C50C-407E-A947-70E740481C1C}">
+                          <a14:useLocalDpi xmlns:a14="http://schemas.microsoft.com/office/drawing/2010/main" val="0"/>
+                        </a:ext>
+                      </a:extLst>
+                    </a:blip>
+                    <a:srcRect/>
+                    <a:stretch>
+                      <a:fillRect/>
+                    </a:stretch>
+                  </pic:blipFill>
+                  <pic:spPr bwMode="auto">
+                    <a:xfrm rot="16200000">
+                      <a:off x="0" y="0"/>
+                      <a:ext cx="2448338" cy="4362518"/>
+                    </a:xfrm>
+                    <a:prstGeom prst="rect">
+                      <a:avLst/>
+                    </a:prstGeom>
+                    <a:noFill/>
+                    <a:ln>
+                      <a:noFill/>
+                    </a:ln>
+                  </pic:spPr>
+                </pic:pic>
+              </a:graphicData>
+            </a:graphic>
+          </wp:inline>
+        </w:drawing>
+      </w:r>
+      <w:r>
+        <w:t xml:space="preserve">  </w:t>
+      </w:r>
       <w:bookmarkStart w:id="0" w:name="_GoBack"/>
       <w:bookmarkEnd w:id="0"/>
     </w:p>

</xml_diff>

<commit_message>
tercer commit, analisis del problema
</commit_message>
<xml_diff>
--- a/planteamiento y razonamiento del problema.docx
+++ b/planteamiento y razonamiento del problema.docx
@@ -9,6 +9,76 @@
     </w:p>
     <w:p/>
     <w:p>
+      <w:r>
+        <w:rPr>
+          <w:noProof/>
+          <w:lang w:eastAsia="es-CO"/>
+        </w:rPr>
+        <w:drawing>
+          <wp:anchor distT="0" distB="0" distL="114300" distR="114300" simplePos="0" relativeHeight="251658240" behindDoc="1" locked="0" layoutInCell="1" allowOverlap="1">
+            <wp:simplePos x="0" y="0"/>
+            <wp:positionH relativeFrom="column">
+              <wp:posOffset>115570</wp:posOffset>
+            </wp:positionH>
+            <wp:positionV relativeFrom="paragraph">
+              <wp:posOffset>2466975</wp:posOffset>
+            </wp:positionV>
+            <wp:extent cx="1934210" cy="3446145"/>
+            <wp:effectExtent l="6032" t="0" r="0" b="0"/>
+            <wp:wrapTight wrapText="bothSides">
+              <wp:wrapPolygon edited="0">
+                <wp:start x="21533" y="-38"/>
+                <wp:lineTo x="259" y="-38"/>
+                <wp:lineTo x="259" y="21455"/>
+                <wp:lineTo x="21533" y="21455"/>
+                <wp:lineTo x="21533" y="-38"/>
+              </wp:wrapPolygon>
+            </wp:wrapTight>
+            <wp:docPr id="2" name="Imagen 2" descr="C:\Users\Usuario\Downloads\WhatsApp Image 2020-10-17 at 2.49.46 PM.jpeg"/>
+            <wp:cNvGraphicFramePr>
+              <a:graphicFrameLocks xmlns:a="http://schemas.openxmlformats.org/drawingml/2006/main" noChangeAspect="1"/>
+            </wp:cNvGraphicFramePr>
+            <a:graphic xmlns:a="http://schemas.openxmlformats.org/drawingml/2006/main">
+              <a:graphicData uri="http://schemas.openxmlformats.org/drawingml/2006/picture">
+                <pic:pic xmlns:pic="http://schemas.openxmlformats.org/drawingml/2006/picture">
+                  <pic:nvPicPr>
+                    <pic:cNvPr id="0" name="Picture 2" descr="C:\Users\Usuario\Downloads\WhatsApp Image 2020-10-17 at 2.49.46 PM.jpeg"/>
+                    <pic:cNvPicPr>
+                      <a:picLocks noChangeAspect="1" noChangeArrowheads="1"/>
+                    </pic:cNvPicPr>
+                  </pic:nvPicPr>
+                  <pic:blipFill>
+                    <a:blip r:embed="rId4" cstate="print">
+                      <a:extLst>
+                        <a:ext uri="{28A0092B-C50C-407E-A947-70E740481C1C}">
+                          <a14:useLocalDpi xmlns:a14="http://schemas.microsoft.com/office/drawing/2010/main" val="0"/>
+                        </a:ext>
+                      </a:extLst>
+                    </a:blip>
+                    <a:srcRect/>
+                    <a:stretch>
+                      <a:fillRect/>
+                    </a:stretch>
+                  </pic:blipFill>
+                  <pic:spPr bwMode="auto">
+                    <a:xfrm rot="16200000">
+                      <a:off x="0" y="0"/>
+                      <a:ext cx="1934210" cy="3446145"/>
+                    </a:xfrm>
+                    <a:prstGeom prst="rect">
+                      <a:avLst/>
+                    </a:prstGeom>
+                    <a:noFill/>
+                    <a:ln>
+                      <a:noFill/>
+                    </a:ln>
+                  </pic:spPr>
+                </pic:pic>
+              </a:graphicData>
+            </a:graphic>
+          </wp:anchor>
+        </w:drawing>
+      </w:r>
       <w:r>
         <w:rPr>
           <w:noProof/>
@@ -32,7 +102,7 @@
                     </pic:cNvPicPr>
                   </pic:nvPicPr>
                   <pic:blipFill>
-                    <a:blip r:embed="rId4" cstate="print">
+                    <a:blip r:embed="rId5" cstate="print">
                       <a:extLst>
                         <a:ext uri="{28A0092B-C50C-407E-A947-70E740481C1C}">
                           <a14:useLocalDpi xmlns:a14="http://schemas.microsoft.com/office/drawing/2010/main" val="0"/>
@@ -66,8 +136,20 @@
       <w:r>
         <w:t xml:space="preserve">  </w:t>
       </w:r>
+    </w:p>
+    <w:p/>
+    <w:p>
+      <w:r>
+        <w:t xml:space="preserve">Análisis de los </w:t>
+      </w:r>
+      <w:r>
+        <w:t>rangos de ataque y defensa y ú</w:t>
+      </w:r>
       <w:bookmarkStart w:id="0" w:name="_GoBack"/>
       <w:bookmarkEnd w:id="0"/>
+      <w:r>
+        <w:t xml:space="preserve">ltimas condiciones </w:t>
+      </w:r>
     </w:p>
     <w:sectPr>
       <w:pgSz w:w="12240" w:h="15840"/>

</xml_diff>

<commit_message>
cuarto commit del analisis del problema
</commit_message>
<xml_diff>
--- a/planteamiento y razonamiento del problema.docx
+++ b/planteamiento y razonamiento del problema.docx
@@ -140,15 +140,107 @@
     <w:p/>
     <w:p>
       <w:r>
+        <w:rPr>
+          <w:noProof/>
+          <w:lang w:eastAsia="es-CO"/>
+        </w:rPr>
+        <w:drawing>
+          <wp:anchor distT="0" distB="0" distL="114300" distR="114300" simplePos="0" relativeHeight="251659264" behindDoc="1" locked="0" layoutInCell="1" allowOverlap="1">
+            <wp:simplePos x="0" y="0"/>
+            <wp:positionH relativeFrom="column">
+              <wp:posOffset>3393049</wp:posOffset>
+            </wp:positionH>
+            <wp:positionV relativeFrom="paragraph">
+              <wp:posOffset>1073346</wp:posOffset>
+            </wp:positionV>
+            <wp:extent cx="2567305" cy="3771900"/>
+            <wp:effectExtent l="0" t="0" r="4445" b="0"/>
+            <wp:wrapTight wrapText="bothSides">
+              <wp:wrapPolygon edited="0">
+                <wp:start x="0" y="0"/>
+                <wp:lineTo x="0" y="21491"/>
+                <wp:lineTo x="21477" y="21491"/>
+                <wp:lineTo x="21477" y="0"/>
+                <wp:lineTo x="0" y="0"/>
+              </wp:wrapPolygon>
+            </wp:wrapTight>
+            <wp:docPr id="3" name="Imagen 3" descr="C:\Users\Usuario\Downloads\WhatsApp Image 2020-10-17 at 3.05.13 PM.jpeg"/>
+            <wp:cNvGraphicFramePr>
+              <a:graphicFrameLocks xmlns:a="http://schemas.openxmlformats.org/drawingml/2006/main" noChangeAspect="1"/>
+            </wp:cNvGraphicFramePr>
+            <a:graphic xmlns:a="http://schemas.openxmlformats.org/drawingml/2006/main">
+              <a:graphicData uri="http://schemas.openxmlformats.org/drawingml/2006/picture">
+                <pic:pic xmlns:pic="http://schemas.openxmlformats.org/drawingml/2006/picture">
+                  <pic:nvPicPr>
+                    <pic:cNvPr id="0" name="Picture 3" descr="C:\Users\Usuario\Downloads\WhatsApp Image 2020-10-17 at 3.05.13 PM.jpeg"/>
+                    <pic:cNvPicPr>
+                      <a:picLocks noChangeAspect="1" noChangeArrowheads="1"/>
+                    </pic:cNvPicPr>
+                  </pic:nvPicPr>
+                  <pic:blipFill>
+                    <a:blip r:embed="rId6" cstate="print">
+                      <a:extLst>
+                        <a:ext uri="{28A0092B-C50C-407E-A947-70E740481C1C}">
+                          <a14:useLocalDpi xmlns:a14="http://schemas.microsoft.com/office/drawing/2010/main" val="0"/>
+                        </a:ext>
+                      </a:extLst>
+                    </a:blip>
+                    <a:srcRect/>
+                    <a:stretch>
+                      <a:fillRect/>
+                    </a:stretch>
+                  </pic:blipFill>
+                  <pic:spPr bwMode="auto">
+                    <a:xfrm>
+                      <a:off x="0" y="0"/>
+                      <a:ext cx="2567305" cy="3771900"/>
+                    </a:xfrm>
+                    <a:prstGeom prst="rect">
+                      <a:avLst/>
+                    </a:prstGeom>
+                    <a:noFill/>
+                    <a:ln>
+                      <a:noFill/>
+                    </a:ln>
+                  </pic:spPr>
+                </pic:pic>
+              </a:graphicData>
+            </a:graphic>
+            <wp14:sizeRelH relativeFrom="margin">
+              <wp14:pctWidth>0</wp14:pctWidth>
+            </wp14:sizeRelH>
+            <wp14:sizeRelV relativeFrom="margin">
+              <wp14:pctHeight>0</wp14:pctHeight>
+            </wp14:sizeRelV>
+          </wp:anchor>
+        </w:drawing>
+      </w:r>
+      <w:r>
         <w:t xml:space="preserve">Análisis de los </w:t>
       </w:r>
       <w:r>
-        <w:t>rangos de ataque y defensa y ú</w:t>
+        <w:t xml:space="preserve">rangos de ataque y defensa y últimas condiciones </w:t>
+      </w:r>
+      <w:r>
+        <w:t xml:space="preserve"> </w:t>
+      </w:r>
+    </w:p>
+    <w:p/>
+    <w:p/>
+    <w:p/>
+    <w:p/>
+    <w:p/>
+    <w:p/>
+    <w:p/>
+    <w:p/>
+    <w:p>
+      <w:r>
+        <w:t>3. análisis de rango de explosión, se sabe que si en t= 5 el proyectil está dentro del rango de defensa del cañón defensivo, hay que disparar a destruir la bala. Destruirla antes de t= 5(creo</w:t>
       </w:r>
       <w:bookmarkStart w:id="0" w:name="_GoBack"/>
       <w:bookmarkEnd w:id="0"/>
       <w:r>
-        <w:t xml:space="preserve">ltimas condiciones </w:t>
+        <w:t>)</w:t>
       </w:r>
     </w:p>
     <w:sectPr>

</xml_diff>

<commit_message>
quinto commit del analisis del problema
</commit_message>
<xml_diff>
--- a/planteamiento y razonamiento del problema.docx
+++ b/planteamiento y razonamiento del problema.docx
@@ -235,12 +235,100 @@
     <w:p/>
     <w:p>
       <w:r>
-        <w:t>3. análisis de rango de explosión, se sabe que si en t= 5 el proyectil está dentro del rango de defensa del cañón defensivo, hay que disparar a destruir la bala. Destruirla antes de t= 5(creo</w:t>
-      </w:r>
+        <w:rPr>
+          <w:noProof/>
+          <w:lang w:eastAsia="es-CO"/>
+        </w:rPr>
+        <w:lastRenderedPageBreak/>
+        <w:drawing>
+          <wp:anchor distT="0" distB="0" distL="114300" distR="114300" simplePos="0" relativeHeight="251660288" behindDoc="1" locked="0" layoutInCell="1" allowOverlap="1">
+            <wp:simplePos x="0" y="0"/>
+            <wp:positionH relativeFrom="margin">
+              <wp:posOffset>843280</wp:posOffset>
+            </wp:positionH>
+            <wp:positionV relativeFrom="paragraph">
+              <wp:posOffset>-229235</wp:posOffset>
+            </wp:positionV>
+            <wp:extent cx="2230120" cy="3973830"/>
+            <wp:effectExtent l="4445" t="0" r="3175" b="3175"/>
+            <wp:wrapTight wrapText="bothSides">
+              <wp:wrapPolygon edited="0">
+                <wp:start x="21557" y="-24"/>
+                <wp:lineTo x="154" y="-24"/>
+                <wp:lineTo x="154" y="21514"/>
+                <wp:lineTo x="21557" y="21514"/>
+                <wp:lineTo x="21557" y="-24"/>
+              </wp:wrapPolygon>
+            </wp:wrapTight>
+            <wp:docPr id="4" name="Imagen 4" descr="C:\Users\Usuario\Downloads\WhatsApp Image 2020-10-17 at 3.19.33 PM.jpeg"/>
+            <wp:cNvGraphicFramePr>
+              <a:graphicFrameLocks xmlns:a="http://schemas.openxmlformats.org/drawingml/2006/main" noChangeAspect="1"/>
+            </wp:cNvGraphicFramePr>
+            <a:graphic xmlns:a="http://schemas.openxmlformats.org/drawingml/2006/main">
+              <a:graphicData uri="http://schemas.openxmlformats.org/drawingml/2006/picture">
+                <pic:pic xmlns:pic="http://schemas.openxmlformats.org/drawingml/2006/picture">
+                  <pic:nvPicPr>
+                    <pic:cNvPr id="0" name="Picture 4" descr="C:\Users\Usuario\Downloads\WhatsApp Image 2020-10-17 at 3.19.33 PM.jpeg"/>
+                    <pic:cNvPicPr>
+                      <a:picLocks noChangeAspect="1" noChangeArrowheads="1"/>
+                    </pic:cNvPicPr>
+                  </pic:nvPicPr>
+                  <pic:blipFill>
+                    <a:blip r:embed="rId7" cstate="print">
+                      <a:extLst>
+                        <a:ext uri="{28A0092B-C50C-407E-A947-70E740481C1C}">
+                          <a14:useLocalDpi xmlns:a14="http://schemas.microsoft.com/office/drawing/2010/main" val="0"/>
+                        </a:ext>
+                      </a:extLst>
+                    </a:blip>
+                    <a:srcRect/>
+                    <a:stretch>
+                      <a:fillRect/>
+                    </a:stretch>
+                  </pic:blipFill>
+                  <pic:spPr bwMode="auto">
+                    <a:xfrm rot="16200000">
+                      <a:off x="0" y="0"/>
+                      <a:ext cx="2230120" cy="3973830"/>
+                    </a:xfrm>
+                    <a:prstGeom prst="rect">
+                      <a:avLst/>
+                    </a:prstGeom>
+                    <a:noFill/>
+                    <a:ln>
+                      <a:noFill/>
+                    </a:ln>
+                  </pic:spPr>
+                </pic:pic>
+              </a:graphicData>
+            </a:graphic>
+            <wp14:sizeRelH relativeFrom="margin">
+              <wp14:pctWidth>0</wp14:pctWidth>
+            </wp14:sizeRelH>
+            <wp14:sizeRelV relativeFrom="margin">
+              <wp14:pctHeight>0</wp14:pctHeight>
+            </wp14:sizeRelV>
+          </wp:anchor>
+        </w:drawing>
+      </w:r>
+      <w:r>
+        <w:t xml:space="preserve">3. análisis de rango de explosión, se sabe que si en t= 5 el proyectil está dentro del rango de defensa del cañón defensivo, hay que disparar a destruir la bala. </w:t>
+      </w:r>
+      <w:r>
+        <w:t>Destruirla al entrar en el radio de defensa</w:t>
+      </w:r>
+    </w:p>
+    <w:p/>
+    <w:p/>
+    <w:p/>
+    <w:p/>
+    <w:p/>
+    <w:p/>
+    <w:p>
       <w:bookmarkStart w:id="0" w:name="_GoBack"/>
       <w:bookmarkEnd w:id="0"/>
       <w:r>
-        <w:t>)</w:t>
+        <w:t xml:space="preserve"> </w:t>
       </w:r>
     </w:p>
     <w:sectPr>

</xml_diff>

<commit_message>
sexto commit del analisis del problema
</commit_message>
<xml_diff>
--- a/planteamiento y razonamiento del problema.docx
+++ b/planteamiento y razonamiento del problema.docx
@@ -325,12 +325,112 @@
     <w:p/>
     <w:p/>
     <w:p>
+      <w:r>
+        <w:t xml:space="preserve"> </w:t>
+      </w:r>
+    </w:p>
+    <w:p/>
+    <w:p/>
+    <w:p>
+      <w:r>
+        <w:rPr>
+          <w:noProof/>
+          <w:lang w:eastAsia="es-CO"/>
+        </w:rPr>
+        <w:drawing>
+          <wp:anchor distT="0" distB="0" distL="114300" distR="114300" simplePos="0" relativeHeight="251661312" behindDoc="1" locked="0" layoutInCell="1" allowOverlap="1">
+            <wp:simplePos x="0" y="0"/>
+            <wp:positionH relativeFrom="margin">
+              <wp:align>right</wp:align>
+            </wp:positionH>
+            <wp:positionV relativeFrom="paragraph">
+              <wp:posOffset>-169301</wp:posOffset>
+            </wp:positionV>
+            <wp:extent cx="2915920" cy="5196205"/>
+            <wp:effectExtent l="0" t="0" r="0" b="4445"/>
+            <wp:wrapTight wrapText="bothSides">
+              <wp:wrapPolygon edited="0">
+                <wp:start x="0" y="0"/>
+                <wp:lineTo x="0" y="21539"/>
+                <wp:lineTo x="21449" y="21539"/>
+                <wp:lineTo x="21449" y="0"/>
+                <wp:lineTo x="0" y="0"/>
+              </wp:wrapPolygon>
+            </wp:wrapTight>
+            <wp:docPr id="5" name="Imagen 5" descr="C:\Users\Usuario\Downloads\WhatsApp Image 2020-10-17 at 3.27.40 PM.jpeg"/>
+            <wp:cNvGraphicFramePr>
+              <a:graphicFrameLocks xmlns:a="http://schemas.openxmlformats.org/drawingml/2006/main" noChangeAspect="1"/>
+            </wp:cNvGraphicFramePr>
+            <a:graphic xmlns:a="http://schemas.openxmlformats.org/drawingml/2006/main">
+              <a:graphicData uri="http://schemas.openxmlformats.org/drawingml/2006/picture">
+                <pic:pic xmlns:pic="http://schemas.openxmlformats.org/drawingml/2006/picture">
+                  <pic:nvPicPr>
+                    <pic:cNvPr id="0" name="Picture 5" descr="C:\Users\Usuario\Downloads\WhatsApp Image 2020-10-17 at 3.27.40 PM.jpeg"/>
+                    <pic:cNvPicPr>
+                      <a:picLocks noChangeAspect="1" noChangeArrowheads="1"/>
+                    </pic:cNvPicPr>
+                  </pic:nvPicPr>
+                  <pic:blipFill>
+                    <a:blip r:embed="rId8" cstate="print">
+                      <a:extLst>
+                        <a:ext uri="{28A0092B-C50C-407E-A947-70E740481C1C}">
+                          <a14:useLocalDpi xmlns:a14="http://schemas.microsoft.com/office/drawing/2010/main" val="0"/>
+                        </a:ext>
+                      </a:extLst>
+                    </a:blip>
+                    <a:srcRect/>
+                    <a:stretch>
+                      <a:fillRect/>
+                    </a:stretch>
+                  </pic:blipFill>
+                  <pic:spPr bwMode="auto">
+                    <a:xfrm>
+                      <a:off x="0" y="0"/>
+                      <a:ext cx="2915920" cy="5196205"/>
+                    </a:xfrm>
+                    <a:prstGeom prst="rect">
+                      <a:avLst/>
+                    </a:prstGeom>
+                    <a:noFill/>
+                    <a:ln>
+                      <a:noFill/>
+                    </a:ln>
+                  </pic:spPr>
+                </pic:pic>
+              </a:graphicData>
+            </a:graphic>
+            <wp14:sizeRelH relativeFrom="margin">
+              <wp14:pctWidth>0</wp14:pctWidth>
+            </wp14:sizeRelH>
+            <wp14:sizeRelV relativeFrom="margin">
+              <wp14:pctHeight>0</wp14:pctHeight>
+            </wp14:sizeRelV>
+          </wp:anchor>
+        </w:drawing>
+      </w:r>
+    </w:p>
+    <w:p>
+      <w:r>
+        <w:t>¿Cuándo y cómo atacar?</w:t>
+      </w:r>
+    </w:p>
+    <w:p/>
+    <w:p>
+      <w:r>
+        <w:t xml:space="preserve">Para que sea efectivo el sistema debe defenderse antes de t = 5, calcular rápidamente antes de t = 5 para saber las coordenadas de la trayectoria, si en t mayor o igual a 2 se conoce que está dentro del rango de defensa se debe atacar con las coordenadas conocidas, se debe llevar un contador de tiempo, para cada cañón y para </w:t>
+      </w:r>
+      <w:r>
+        <w:t>el tiempo demorado en calcular la trayectoria ofensiva</w:t>
+      </w:r>
+    </w:p>
+    <w:p>
       <w:bookmarkStart w:id="0" w:name="_GoBack"/>
       <w:bookmarkEnd w:id="0"/>
       <w:r>
         <w:t xml:space="preserve"> </w:t>
       </w:r>
     </w:p>
+    <w:p/>
     <w:sectPr>
       <w:pgSz w:w="12240" w:h="15840"/>
       <w:pgMar w:top="1417" w:right="1701" w:bottom="1417" w:left="1701" w:header="708" w:footer="708" w:gutter="0"/>

</xml_diff>